<commit_message>
preparations for futrue improvements
</commit_message>
<xml_diff>
--- a/datasheets/Teensy 4.0 Pin Layout.docx
+++ b/datasheets/Teensy 4.0 Pin Layout.docx
@@ -4,17 +4,20 @@
   <w:body>
     <w:p>
       <w:r>
+        <w:rPr>
+          <w:noProof/>
+        </w:rPr>
         <w:drawing>
-          <wp:anchor distT="0" distB="0" distL="114300" distR="114300" simplePos="0" relativeHeight="251658240" behindDoc="0" locked="0" layoutInCell="1" allowOverlap="1" wp14:anchorId="0581DD97" wp14:editId="400E5B55">
+          <wp:anchor distT="0" distB="0" distL="114300" distR="114300" simplePos="0" relativeHeight="251658240" behindDoc="0" locked="0" layoutInCell="1" allowOverlap="1" wp14:anchorId="0581DD97" wp14:editId="079E4DC4">
             <wp:simplePos x="0" y="0"/>
             <wp:positionH relativeFrom="column">
-              <wp:posOffset>698500</wp:posOffset>
+              <wp:posOffset>3638550</wp:posOffset>
             </wp:positionH>
             <wp:positionV relativeFrom="paragraph">
-              <wp:posOffset>3549650</wp:posOffset>
+              <wp:posOffset>6350</wp:posOffset>
             </wp:positionV>
             <wp:extent cx="3469124" cy="4897587"/>
-            <wp:effectExtent l="704850" t="0" r="702945" b="0"/>
+            <wp:effectExtent l="0" t="0" r="0" b="0"/>
             <wp:wrapNone/>
             <wp:docPr id="881757865" name="Picture 1"/>
             <wp:cNvGraphicFramePr>
@@ -40,7 +43,7 @@
                     </a:stretch>
                   </pic:blipFill>
                   <pic:spPr>
-                    <a:xfrm rot="16200000">
+                    <a:xfrm>
                       <a:off x="0" y="0"/>
                       <a:ext cx="3469124" cy="4897587"/>
                     </a:xfrm>
@@ -61,10 +64,13 @@
         </w:drawing>
       </w:r>
       <w:r>
+        <w:rPr>
+          <w:noProof/>
+        </w:rPr>
         <w:drawing>
-          <wp:inline distT="0" distB="0" distL="0" distR="0" wp14:anchorId="723CBD19" wp14:editId="2326A107">
+          <wp:inline distT="0" distB="0" distL="0" distR="0" wp14:anchorId="723CBD19" wp14:editId="16897978">
             <wp:extent cx="3468529" cy="4896748"/>
-            <wp:effectExtent l="704850" t="0" r="703580" b="0"/>
+            <wp:effectExtent l="0" t="0" r="0" b="0"/>
             <wp:docPr id="172493891" name="Picture 1"/>
             <wp:cNvGraphicFramePr>
               <a:graphicFrameLocks xmlns:a="http://schemas.openxmlformats.org/drawingml/2006/main" noChangeAspect="1"/>
@@ -83,7 +89,7 @@
                     </a:stretch>
                   </pic:blipFill>
                   <pic:spPr>
-                    <a:xfrm rot="16200000">
+                    <a:xfrm>
                       <a:off x="0" y="0"/>
                       <a:ext cx="3492379" cy="4930419"/>
                     </a:xfrm>
@@ -99,8 +105,8 @@
       </w:r>
     </w:p>
     <w:sectPr>
-      <w:pgSz w:w="11906" w:h="16838"/>
-      <w:pgMar w:top="1417" w:right="1417" w:bottom="1134" w:left="1417" w:header="708" w:footer="708" w:gutter="0"/>
+      <w:pgSz w:w="16838" w:h="11906" w:orient="landscape"/>
+      <w:pgMar w:top="1417" w:right="1417" w:bottom="1417" w:left="1134" w:header="708" w:footer="708" w:gutter="0"/>
       <w:cols w:space="708"/>
       <w:docGrid w:linePitch="360"/>
     </w:sectPr>

</xml_diff>